<commit_message>
added pdf for 7-th prac alg
</commit_message>
<xml_diff>
--- a/Algo_dann_2_curs/doc_7.docx
+++ b/Algo_dann_2_curs/doc_7.docx
@@ -680,7 +680,27 @@
                 <w:sz w:val="18"/>
                 <w:szCs w:val="18"/>
               </w:rPr>
-              <w:t xml:space="preserve">                                     (учебная  группа)</w:t>
+              <w:t xml:space="preserve">                                     (</w:t>
+            </w:r>
+            <w:proofErr w:type="gramStart"/>
+            <w:r>
+              <w:rPr>
+                <w:i/>
+                <w:color w:val="000000" w:themeColor="text1"/>
+                <w:sz w:val="18"/>
+                <w:szCs w:val="18"/>
+              </w:rPr>
+              <w:t>учебная  группа</w:t>
+            </w:r>
+            <w:proofErr w:type="gramEnd"/>
+            <w:r>
+              <w:rPr>
+                <w:i/>
+                <w:color w:val="000000" w:themeColor="text1"/>
+                <w:sz w:val="18"/>
+                <w:szCs w:val="18"/>
+              </w:rPr>
+              <w:t>)</w:t>
             </w:r>
           </w:p>
         </w:tc>
@@ -722,6 +742,7 @@
                 <w:szCs w:val="24"/>
               </w:rPr>
             </w:pPr>
+            <w:proofErr w:type="spellStart"/>
             <w:r>
               <w:rPr>
                 <w:iCs/>
@@ -729,7 +750,17 @@
                 <w:sz w:val="24"/>
                 <w:szCs w:val="24"/>
               </w:rPr>
-              <w:t>Туктаров Т.А</w:t>
+              <w:t>Туктаров</w:t>
+            </w:r>
+            <w:proofErr w:type="spellEnd"/>
+            <w:r>
+              <w:rPr>
+                <w:iCs/>
+                <w:color w:val="000000" w:themeColor="text1"/>
+                <w:sz w:val="24"/>
+                <w:szCs w:val="24"/>
+              </w:rPr>
+              <w:t xml:space="preserve"> Т.А</w:t>
             </w:r>
             <w:r>
               <w:rPr>
@@ -1500,12 +1531,14 @@
         </w:rPr>
         <w:t xml:space="preserve">Т.А. </w:t>
       </w:r>
+      <w:proofErr w:type="spellStart"/>
       <w:r>
         <w:rPr>
           <w:szCs w:val="24"/>
         </w:rPr>
         <w:t>Туктаров</w:t>
       </w:r>
+      <w:proofErr w:type="spellEnd"/>
       <w:r>
         <w:rPr>
           <w:szCs w:val="24"/>
@@ -1666,12 +1699,21 @@
         </w:rPr>
         <w:t xml:space="preserve"> </w:t>
       </w:r>
+      <w:proofErr w:type="spellStart"/>
       <w:r>
         <w:rPr>
           <w:szCs w:val="24"/>
           <w:u w:val="single"/>
         </w:rPr>
-        <w:t>Туктаров Тимур Азатович</w:t>
+        <w:t>Туктаров</w:t>
+      </w:r>
+      <w:proofErr w:type="spellEnd"/>
+      <w:r>
+        <w:rPr>
+          <w:szCs w:val="24"/>
+          <w:u w:val="single"/>
+        </w:rPr>
+        <w:t xml:space="preserve"> Тимур Азатович</w:t>
       </w:r>
       <w:r>
         <w:rPr>
@@ -2355,8 +2397,16 @@
         <w:rPr>
           <w:szCs w:val="24"/>
         </w:rPr>
-        <w:t>Т.А Туктаров</w:t>
-      </w:r>
+        <w:t xml:space="preserve">Т.А </w:t>
+      </w:r>
+      <w:proofErr w:type="spellStart"/>
+      <w:r>
+        <w:rPr>
+          <w:szCs w:val="24"/>
+        </w:rPr>
+        <w:t>Туктаров</w:t>
+      </w:r>
+      <w:proofErr w:type="spellEnd"/>
       <w:r>
         <w:rPr>
           <w:szCs w:val="24"/>
@@ -2782,7 +2832,7 @@
             <w:noProof/>
             <w:webHidden/>
           </w:rPr>
-          <w:t>9</w:t>
+          <w:t>7</w:t>
         </w:r>
         <w:r>
           <w:rPr>
@@ -2842,20 +2892,16 @@
             <w:noProof/>
             <w:webHidden/>
           </w:rPr>
-        </w:r>
-        <w:r>
-          <w:rPr>
-            <w:noProof/>
-            <w:webHidden/>
-          </w:rPr>
           <w:fldChar w:fldCharType="separate"/>
         </w:r>
         <w:r>
           <w:rPr>
+            <w:b/>
+            <w:bCs/>
             <w:noProof/>
             <w:webHidden/>
           </w:rPr>
-          <w:t>10</w:t>
+          <w:t>Ошибка! Закладка не определена.</w:t>
         </w:r>
         <w:r>
           <w:rPr>
@@ -2928,7 +2974,7 @@
             <w:noProof/>
             <w:webHidden/>
           </w:rPr>
-          <w:t>12</w:t>
+          <w:t>9</w:t>
         </w:r>
         <w:r>
           <w:rPr>
@@ -3001,7 +3047,7 @@
             <w:noProof/>
             <w:webHidden/>
           </w:rPr>
-          <w:t>13</w:t>
+          <w:t>10</w:t>
         </w:r>
         <w:r>
           <w:rPr>
@@ -3055,6 +3101,7 @@
       <w:r>
         <w:t>Постановка задачи</w:t>
       </w:r>
+      <w:proofErr w:type="gramStart"/>
       <w:r>
         <w:t>:</w:t>
       </w:r>
@@ -3062,15 +3109,16 @@
         <w:t xml:space="preserve"> </w:t>
       </w:r>
       <w:r>
-        <w:t>Разработать функцию вычисления определенного интеграла с заданной точностью. Использовать разработанную функцию при вычислении интеграла от заданной подынтегральной функции. Вычисление подынтегральной функции оформить в виде функции.</w:t>
+        <w:t>Разработать</w:t>
+      </w:r>
+      <w:proofErr w:type="gramEnd"/>
+      <w:r>
+        <w:t xml:space="preserve"> функцию вычисления определенного интеграла с заданной точностью. Использовать разработанную функцию при вычислении интеграла от заданной подынтегральной функции. Вычисление подынтегральной функции оформить в виде функции.</w:t>
       </w:r>
     </w:p>
     <w:p>
       <w:pPr>
         <w:pStyle w:val="a5"/>
-        <w:rPr>
-          <w:lang w:val="en-US"/>
-        </w:rPr>
       </w:pPr>
     </w:p>
     <w:p>
@@ -3206,10 +3254,7 @@
         <w:t xml:space="preserve">, содержащий значения </w:t>
       </w:r>
       <w:r>
-        <w:t>0.5, 1.0, 1.5, 2.0</w:t>
-      </w:r>
-      <w:r>
-        <w:t xml:space="preserve">. </w:t>
+        <w:t xml:space="preserve">0.5, 1.0, 1.5, 2.0. </w:t>
       </w:r>
       <w:r>
         <w:t xml:space="preserve">Проходимся по этому массиву с помощью цикла </w:t>
@@ -3300,6 +3345,7 @@
       <w:r>
         <w:t xml:space="preserve">Функция </w:t>
       </w:r>
+      <w:proofErr w:type="gramStart"/>
       <w:r>
         <w:rPr>
           <w:lang w:val="en-US"/>
@@ -3307,13 +3353,22 @@
         <w:t>f</w:t>
       </w:r>
       <w:r>
-        <w:t xml:space="preserve">() – </w:t>
+        <w:t>(</w:t>
+      </w:r>
+      <w:proofErr w:type="gramEnd"/>
+      <w:r>
+        <w:t xml:space="preserve">) – </w:t>
       </w:r>
       <w:r>
         <w:t xml:space="preserve">возвращает результат вычисления выражения </w:t>
       </w:r>
-      <w:r>
-        <w:t>sin(πx</w:t>
+      <w:proofErr w:type="spellStart"/>
+      <w:r>
+        <w:t>sin</w:t>
+      </w:r>
+      <w:proofErr w:type="spellEnd"/>
+      <w:r>
+        <w:t>(πx</w:t>
       </w:r>
       <w:r>
         <w:rPr>
@@ -3331,21 +3386,23 @@
     <w:p>
       <w:pPr>
         <w:pStyle w:val="a5"/>
+      </w:pPr>
+      <w:r>
+        <w:t xml:space="preserve">Функция </w:t>
+      </w:r>
+      <w:proofErr w:type="gramStart"/>
+      <w:r>
         <w:rPr>
           <w:lang w:val="en-US"/>
         </w:rPr>
-      </w:pPr>
-      <w:r>
-        <w:t xml:space="preserve">Функция </w:t>
-      </w:r>
-      <w:r>
-        <w:rPr>
-          <w:lang w:val="en-US"/>
-        </w:rPr>
         <w:t>method</w:t>
       </w:r>
       <w:r>
-        <w:t>()</w:t>
+        <w:t>(</w:t>
+      </w:r>
+      <w:proofErr w:type="gramEnd"/>
+      <w:r>
+        <w:t>)</w:t>
       </w:r>
       <w:r>
         <w:t xml:space="preserve"> – принимает в себя аргументы </w:t>
@@ -3444,12 +3501,17 @@
       </w:r>
       <w:bookmarkEnd w:id="10"/>
       <w:r>
-        <w:t>БЛОК-СХЕМА АЛГОРИТМА</w:t>
+        <w:t xml:space="preserve">БЛОК-СХЕМА </w:t>
+      </w:r>
+      <w:proofErr w:type="gramStart"/>
+      <w:r>
+        <w:t>АЛГОРИТМА</w:t>
       </w:r>
       <w:bookmarkEnd w:id="11"/>
       <w:r>
         <w:t>..</w:t>
       </w:r>
+      <w:proofErr w:type="gramEnd"/>
     </w:p>
     <w:p>
       <w:pPr>
@@ -3484,6 +3546,9 @@
         <w:jc w:val="center"/>
       </w:pPr>
       <w:r>
+        <w:rPr>
+          <w:noProof/>
+        </w:rPr>
         <w:drawing>
           <wp:inline distT="0" distB="0" distL="0" distR="0" wp14:anchorId="04D830DA" wp14:editId="74D6BF88">
             <wp:extent cx="2762636" cy="2400635"/>
@@ -3549,6 +3614,7 @@
       <w:r>
         <w:t xml:space="preserve">функции </w:t>
       </w:r>
+      <w:proofErr w:type="gramStart"/>
       <w:r>
         <w:rPr>
           <w:lang w:val="en-US"/>
@@ -3556,7 +3622,11 @@
         <w:t>main</w:t>
       </w:r>
       <w:r>
-        <w:t>()</w:t>
+        <w:t>(</w:t>
+      </w:r>
+      <w:proofErr w:type="gramEnd"/>
+      <w:r>
+        <w:t>)</w:t>
       </w:r>
     </w:p>
     <w:p>
@@ -3569,6 +3639,9 @@
         <w:pStyle w:val="af1"/>
       </w:pPr>
       <w:r>
+        <w:rPr>
+          <w:noProof/>
+        </w:rPr>
         <w:drawing>
           <wp:inline distT="0" distB="0" distL="0" distR="0" wp14:anchorId="2E32B417" wp14:editId="6A33A960">
             <wp:extent cx="1819529" cy="2534004"/>
@@ -3613,6 +3686,7 @@
       <w:r>
         <w:t xml:space="preserve">Рисунок 2.2 – Блок-схема функции </w:t>
       </w:r>
+      <w:proofErr w:type="gramStart"/>
       <w:r>
         <w:rPr>
           <w:lang w:val="en-US"/>
@@ -3620,7 +3694,11 @@
         <w:t>enter</w:t>
       </w:r>
       <w:r>
-        <w:t>()</w:t>
+        <w:t>(</w:t>
+      </w:r>
+      <w:proofErr w:type="gramEnd"/>
+      <w:r>
+        <w:t>)</w:t>
       </w:r>
     </w:p>
     <w:p>
@@ -3628,6 +3706,9 @@
         <w:pStyle w:val="af1"/>
       </w:pPr>
       <w:r>
+        <w:rPr>
+          <w:noProof/>
+        </w:rPr>
         <w:drawing>
           <wp:inline distT="0" distB="0" distL="0" distR="0" wp14:anchorId="688561DC" wp14:editId="60081893">
             <wp:extent cx="1581371" cy="924054"/>
@@ -3681,14 +3762,21 @@
       <w:r>
         <w:t>_</w:t>
       </w:r>
+      <w:proofErr w:type="spellStart"/>
+      <w:proofErr w:type="gramStart"/>
       <w:r>
         <w:rPr>
           <w:lang w:val="en-US"/>
         </w:rPr>
         <w:t>arr</w:t>
       </w:r>
-      <w:r>
-        <w:t>()</w:t>
+      <w:proofErr w:type="spellEnd"/>
+      <w:r>
+        <w:t>(</w:t>
+      </w:r>
+      <w:proofErr w:type="gramEnd"/>
+      <w:r>
+        <w:t>)</w:t>
       </w:r>
     </w:p>
     <w:p>
@@ -4940,6 +5028,7 @@
         <w:pStyle w:val="a5"/>
         <w:jc w:val="center"/>
       </w:pPr>
+      <w:proofErr w:type="gramStart"/>
       <w:r>
         <w:t>Пример</w:t>
       </w:r>
@@ -4949,6 +5038,7 @@
       <w:r>
         <w:t>программы</w:t>
       </w:r>
+      <w:proofErr w:type="gramEnd"/>
       <w:r>
         <w:t xml:space="preserve"> </w:t>
       </w:r>
@@ -5065,7 +5155,15 @@
         <w:t xml:space="preserve">. Также были приобретены навыки работы </w:t>
       </w:r>
       <w:r>
-        <w:t>с математическими выраженями.</w:t>
+        <w:t xml:space="preserve">с математическими </w:t>
+      </w:r>
+      <w:proofErr w:type="spellStart"/>
+      <w:r>
+        <w:t>выраженями</w:t>
+      </w:r>
+      <w:proofErr w:type="spellEnd"/>
+      <w:r>
+        <w:t>.</w:t>
       </w:r>
     </w:p>
     <w:p>
@@ -5099,7 +5197,15 @@
         <w:t>: у</w:t>
       </w:r>
       <w:r>
-        <w:t>чебное пособие / Лозовский В.В., Платонова О.В., Штрекер Е.Н. — М.: МИРЭА – Российский технологический университет, 2022.</w:t>
+        <w:t xml:space="preserve">чебное пособие / Лозовский В.В., Платонова О.В., </w:t>
+      </w:r>
+      <w:proofErr w:type="spellStart"/>
+      <w:r>
+        <w:t>Штрекер</w:t>
+      </w:r>
+      <w:proofErr w:type="spellEnd"/>
+      <w:r>
+        <w:t xml:space="preserve"> Е.Н. — М.: МИРЭА – Российский технологический университет, 2022.</w:t>
       </w:r>
       <w:r>
         <w:t xml:space="preserve"> – 337 с.</w:t>
@@ -5147,14 +5253,32 @@
       <w:r>
         <w:t>3. </w:t>
       </w:r>
+      <w:proofErr w:type="spellStart"/>
       <w:r>
         <w:t>Белик</w:t>
       </w:r>
+      <w:proofErr w:type="spellEnd"/>
       <w:r>
         <w:t xml:space="preserve"> </w:t>
       </w:r>
       <w:r>
-        <w:t xml:space="preserve">А.Г. Алгоритмы и структуры данных: учебное пособие / А.Г. Белик, В.Н. Цыганенко. — Омск: ОмГТУ, 2022. — 104 с. — ISBN 978-5-8149-3498-7. — Текст: электронный // Лань: электронно-библиотечная система. — URL: https://e.lanbook.com/book/343688 (дата обращения: </w:t>
+        <w:t xml:space="preserve">А.Г. Алгоритмы и структуры данных: учебное пособие / А.Г. </w:t>
+      </w:r>
+      <w:proofErr w:type="spellStart"/>
+      <w:r>
+        <w:t>Белик</w:t>
+      </w:r>
+      <w:proofErr w:type="spellEnd"/>
+      <w:r>
+        <w:t xml:space="preserve">, В.Н. Цыганенко. — Омск: </w:t>
+      </w:r>
+      <w:proofErr w:type="spellStart"/>
+      <w:r>
+        <w:t>ОмГТУ</w:t>
+      </w:r>
+      <w:proofErr w:type="spellEnd"/>
+      <w:r>
+        <w:t xml:space="preserve">, 2022. — 104 с. — ISBN 978-5-8149-3498-7. — Текст: электронный // Лань: электронно-библиотечная система. — URL: https://e.lanbook.com/book/343688 (дата обращения: </w:t>
       </w:r>
       <w:r>
         <w:t>23</w:t>
@@ -5217,8 +5341,13 @@
       <w:r>
         <w:t> </w:t>
       </w:r>
-      <w:r>
-        <w:t xml:space="preserve">Алыкова. — Иваново: ИГЭУ, 2018. — 142 с. — Текст: электронный // Лань: электронно-библиотечная система. — URL: https://e.lanbook.com/book/154576 (дата обращения: </w:t>
+      <w:proofErr w:type="spellStart"/>
+      <w:r>
+        <w:t>Алыкова</w:t>
+      </w:r>
+      <w:proofErr w:type="spellEnd"/>
+      <w:r>
+        <w:t xml:space="preserve">. — Иваново: ИГЭУ, 2018. — 142 с. — Текст: электронный // Лань: электронно-библиотечная система. — URL: https://e.lanbook.com/book/154576 (дата обращения: </w:t>
       </w:r>
       <w:r>
         <w:t>23</w:t>

</xml_diff>